<commit_message>
Test IG and fix syntax errors
</commit_message>
<xml_diff>
--- a/doc/POS Exporter Documentation.docx
+++ b/doc/POS Exporter Documentation.docx
@@ -61,10 +61,7 @@
       </w:r>
       <w:r>
         <w:tab/>
-        <w:t xml:space="preserve">Click </w:t>
-      </w:r>
-      <w:r>
-        <w:t>Install Now</w:t>
+        <w:t>Click Install Now</w:t>
       </w:r>
     </w:p>
     <w:p/>
@@ -338,6 +335,17 @@
       <w:r>
         <w:tab/>
       </w:r>
+      <w:r>
+        <w:t xml:space="preserve">Do not use double quotes (“) anywhere in </w:t>
+      </w:r>
+      <w:proofErr w:type="spellStart"/>
+      <w:r>
+        <w:t>sql</w:t>
+      </w:r>
+      <w:proofErr w:type="spellEnd"/>
+      <w:r>
+        <w:t xml:space="preserve"> query file</w:t>
+      </w:r>
     </w:p>
     <w:p>
       <w:r>
@@ -400,13 +408,62 @@
       <w:r>
         <w:t xml:space="preserve"> – The database that is created will be for one day only.  No date filters are needed.</w:t>
       </w:r>
+    </w:p>
+    <w:p/>
+    <w:p/>
+    <w:p/>
+    <w:p>
+      <w:r>
+        <w:br w:type="page"/>
+      </w:r>
+    </w:p>
+    <w:p>
+      <w:r>
+        <w:lastRenderedPageBreak/>
+        <w:t>Egnyte Settings</w:t>
+      </w:r>
+    </w:p>
+    <w:p/>
+    <w:p>
+      <w:r>
+        <w:t xml:space="preserve">The HK Timebank server uses Egnyte Desktop to access files on </w:t>
+      </w:r>
+      <w:proofErr w:type="spellStart"/>
+      <w:r>
+        <w:t>Engyte</w:t>
+      </w:r>
+      <w:proofErr w:type="spellEnd"/>
+    </w:p>
+    <w:p>
+      <w:r>
+        <w:t>All others connect to Egnyte using Egnyte’s FTP connection.</w:t>
+      </w:r>
+    </w:p>
+    <w:p>
+      <w:r>
+        <w:t xml:space="preserve">It is FTP over Explicit SSL </w:t>
+      </w:r>
+    </w:p>
+    <w:p>
+      <w:r>
+        <w:t xml:space="preserve">User: </w:t>
+      </w:r>
+      <w:proofErr w:type="spellStart"/>
+      <w:r>
+        <w:t>hktimebank</w:t>
+      </w:r>
+      <w:proofErr w:type="spellEnd"/>
+    </w:p>
+    <w:p>
+      <w:r>
+        <w:t>Password: 2RunScripts!!</w:t>
+      </w:r>
+    </w:p>
+    <w:p/>
+    <w:p>
       <w:bookmarkStart w:id="0" w:name="_GoBack"/>
       <w:bookmarkEnd w:id="0"/>
     </w:p>
-    <w:p/>
-    <w:p/>
-    <w:p/>
-    <w:p/>
     <w:sectPr>
       <w:pgSz w:w="12240" w:h="15840"/>
       <w:pgMar w:top="1440" w:right="1440" w:bottom="1440" w:left="1440" w:header="720" w:footer="720" w:gutter="0"/>
@@ -1145,7 +1202,7 @@
 </file>
 
 <file path=customXml/itemProps1.xml><?xml version="1.0" encoding="utf-8"?>
-<ds:datastoreItem xmlns:ds="http://schemas.openxmlformats.org/officeDocument/2006/customXml" ds:itemID="{57136363-262D-49FC-932C-DFDB184B7327}">
+<ds:datastoreItem xmlns:ds="http://schemas.openxmlformats.org/officeDocument/2006/customXml" ds:itemID="{EC97943F-4819-4536-B247-3EB8441D0E44}">
   <ds:schemaRefs>
     <ds:schemaRef ds:uri="http://schemas.openxmlformats.org/officeDocument/2006/bibliography"/>
   </ds:schemaRefs>

</xml_diff>